<commit_message>
Set background in dark mode to be pitch black so it doesn't hurt OLED screens.
</commit_message>
<xml_diff>
--- a/docs/Felix Sargent Resume.docx
+++ b/docs/Felix Sargent Resume.docx
@@ -187,8 +187,37 @@
         <w:pStyle w:val="ListParagraph"/>
       </w:pPr>
       <w:r>
-        <w:t>Coordinated teams to extract Authentication, Authorization and User services into microservice APIs from a legacy Perl monolith. Project allowed for the rollout of OAuth2, Multi-Factor Authentication, dramatically increasing security and improving UX</w:t>
-      </w:r>
+        <w:t>Coordinated teams to extract Authentication, Authorization and User services into microservice APIs from a legacy Perl monolith. Project allowed for the rollout of OAuth2, Multi-Factor Authentication, increasing security and improving UX</w:t>
+      </w:r>
+    </w:p>
+    <w:p>
+      <w:pPr>
+        <w:pStyle w:val="ListParagraph"/>
+      </w:pPr>
+      <w:r>
+        <w:t xml:space="preserve">Supported SOC2 and GDPR compliance </w:t>
+      </w:r>
+      <w:r>
+        <w:t>initiatives</w:t>
+      </w:r>
+    </w:p>
+    <w:p>
+      <w:pPr>
+        <w:pStyle w:val="ListParagraph"/>
+      </w:pPr>
+      <w:r>
+        <w:t>Coordinated teams to migrate to CQRS style Kafka flows</w:t>
+      </w:r>
+    </w:p>
+    <w:p>
+      <w:pPr>
+        <w:pStyle w:val="ListParagraph"/>
+      </w:pPr>
+      <w:r>
+        <w:t>Organized recruiting events to grow teams</w:t>
+      </w:r>
+      <w:bookmarkStart w:id="0" w:name="_GoBack"/>
+      <w:bookmarkEnd w:id="0"/>
     </w:p>
     <w:p>
       <w:pPr>
@@ -762,8 +791,6 @@
           <w:rFonts w:ascii="Montserrat" w:hAnsi="Montserrat"/>
         </w:rPr>
       </w:pPr>
-      <w:bookmarkStart w:id="0" w:name="_GoBack"/>
-      <w:bookmarkEnd w:id="0"/>
       <w:r>
         <w:rPr>
           <w:rFonts w:ascii="Montserrat" w:hAnsi="Montserrat"/>
@@ -4086,7 +4113,7 @@
 </file>
 
 <file path=customXml/itemProps1.xml><?xml version="1.0" encoding="utf-8"?>
-<ds:datastoreItem xmlns:ds="http://schemas.openxmlformats.org/officeDocument/2006/customXml" ds:itemID="{A169EEEF-DE4B-4EBD-8194-EF0E106A8DD7}">
+<ds:datastoreItem xmlns:ds="http://schemas.openxmlformats.org/officeDocument/2006/customXml" ds:itemID="{46E98F4C-B173-46ED-8132-AC5C3720C88B}">
   <ds:schemaRefs>
     <ds:schemaRef ds:uri="http://schemas.openxmlformats.org/officeDocument/2006/bibliography"/>
   </ds:schemaRefs>

</xml_diff>

<commit_message>
PDF resume to get a QR code
</commit_message>
<xml_diff>
--- a/docs/Felix Sargent Resume.docx
+++ b/docs/Felix Sargent Resume.docx
@@ -4,14 +4,35 @@
   <w:body>
     <w:p>
       <w:pPr>
+        <w:tabs>
+          <w:tab w:val="left" w:pos="530"/>
+          <w:tab w:val="right" w:pos="9940"/>
+        </w:tabs>
         <w:spacing w:before="116"/>
         <w:ind w:left="100"/>
-        <w:jc w:val="right"/>
         <w:rPr>
           <w:rFonts w:ascii="Montserrat" w:hAnsi="Montserrat"/>
           <w:sz w:val="54"/>
         </w:rPr>
       </w:pPr>
+      <w:r>
+        <w:rPr>
+          <w:rFonts w:ascii="Montserrat" w:hAnsi="Montserrat"/>
+          <w:color w:val="434343"/>
+          <w:spacing w:val="-6"/>
+          <w:sz w:val="54"/>
+        </w:rPr>
+        <w:tab/>
+      </w:r>
+      <w:r>
+        <w:rPr>
+          <w:rFonts w:ascii="Montserrat" w:hAnsi="Montserrat"/>
+          <w:color w:val="434343"/>
+          <w:spacing w:val="-6"/>
+          <w:sz w:val="54"/>
+        </w:rPr>
+        <w:tab/>
+      </w:r>
       <w:r>
         <w:rPr>
           <w:rFonts w:ascii="Montserrat" w:hAnsi="Montserrat"/>
@@ -53,7 +74,67 @@
           <w:szCs w:val="16"/>
         </w:rPr>
       </w:pPr>
-      <w:hyperlink r:id="rId8">
+      <w:r>
+        <w:rPr>
+          <w:noProof/>
+        </w:rPr>
+        <w:drawing>
+          <wp:anchor distT="0" distB="0" distL="114300" distR="114300" simplePos="0" relativeHeight="251658240" behindDoc="0" locked="0" layoutInCell="1" allowOverlap="1" wp14:anchorId="07755277" wp14:editId="119EF150">
+            <wp:simplePos x="0" y="0"/>
+            <wp:positionH relativeFrom="margin">
+              <wp:posOffset>5835650</wp:posOffset>
+            </wp:positionH>
+            <wp:positionV relativeFrom="paragraph">
+              <wp:posOffset>60960</wp:posOffset>
+            </wp:positionV>
+            <wp:extent cx="469900" cy="469900"/>
+            <wp:effectExtent l="0" t="0" r="6350" b="6350"/>
+            <wp:wrapSquare wrapText="bothSides"/>
+            <wp:docPr id="1" name="Picture 1"/>
+            <wp:cNvGraphicFramePr>
+              <a:graphicFrameLocks xmlns:a="http://schemas.openxmlformats.org/drawingml/2006/main" noChangeAspect="1"/>
+            </wp:cNvGraphicFramePr>
+            <a:graphic xmlns:a="http://schemas.openxmlformats.org/drawingml/2006/main">
+              <a:graphicData uri="http://schemas.openxmlformats.org/drawingml/2006/picture">
+                <pic:pic xmlns:pic="http://schemas.openxmlformats.org/drawingml/2006/picture">
+                  <pic:nvPicPr>
+                    <pic:cNvPr id="1" name=""/>
+                    <pic:cNvPicPr/>
+                  </pic:nvPicPr>
+                  <pic:blipFill>
+                    <a:blip r:embed="rId8" cstate="print">
+                      <a:extLst>
+                        <a:ext uri="{28A0092B-C50C-407E-A947-70E740481C1C}">
+                          <a14:useLocalDpi xmlns:a14="http://schemas.microsoft.com/office/drawing/2010/main" val="0"/>
+                        </a:ext>
+                      </a:extLst>
+                    </a:blip>
+                    <a:stretch>
+                      <a:fillRect/>
+                    </a:stretch>
+                  </pic:blipFill>
+                  <pic:spPr>
+                    <a:xfrm>
+                      <a:off x="0" y="0"/>
+                      <a:ext cx="469900" cy="469900"/>
+                    </a:xfrm>
+                    <a:prstGeom prst="rect">
+                      <a:avLst/>
+                    </a:prstGeom>
+                  </pic:spPr>
+                </pic:pic>
+              </a:graphicData>
+            </a:graphic>
+            <wp14:sizeRelH relativeFrom="margin">
+              <wp14:pctWidth>0</wp14:pctWidth>
+            </wp14:sizeRelH>
+            <wp14:sizeRelV relativeFrom="margin">
+              <wp14:pctHeight>0</wp14:pctHeight>
+            </wp14:sizeRelV>
+          </wp:anchor>
+        </w:drawing>
+      </w:r>
+      <w:hyperlink r:id="rId9">
         <w:r>
           <w:rPr>
             <w:rFonts w:ascii="Montserrat" w:hAnsi="Montserrat"/>
@@ -71,7 +152,7 @@
       <w:pPr>
         <w:pStyle w:val="AddressHyperlink"/>
       </w:pPr>
-      <w:hyperlink r:id="rId9" w:history="1">
+      <w:hyperlink r:id="rId10" w:history="1">
         <w:r>
           <w:t>HTTPS://FELIXSARGENT.COM</w:t>
         </w:r>
@@ -93,8 +174,9 @@
         </w:rPr>
         <w:sectPr>
           <w:pgSz w:w="12240" w:h="15840"/>
-          <w:pgMar w:top="1380" w:right="1320" w:bottom="280" w:left="980" w:header="720" w:footer="720" w:gutter="0"/>
+          <w:pgMar w:top="720" w:right="720" w:bottom="720" w:left="720" w:header="720" w:footer="720" w:gutter="0"/>
           <w:cols w:space="720"/>
+          <w:docGrid w:linePitch="299"/>
         </w:sectPr>
       </w:pPr>
       <w:r>
@@ -136,7 +218,7 @@
       <w:r>
         <w:t xml:space="preserve"> </w:t>
       </w:r>
-      <w:hyperlink r:id="rId10" w:history="1">
+      <w:hyperlink r:id="rId11" w:history="1">
         <w:r>
           <w:t>MediaMath</w:t>
         </w:r>
@@ -179,45 +261,48 @@
         <w:pStyle w:val="ListParagraph"/>
       </w:pPr>
       <w:r>
-        <w:t>Orchestrated the migration of legacy Perl monolith to Kubernetes, revamping our testing and deployment environments, and moving to CI/CD</w:t>
-      </w:r>
-    </w:p>
-    <w:p>
-      <w:pPr>
-        <w:pStyle w:val="ListParagraph"/>
-      </w:pPr>
-      <w:r>
-        <w:t>Coordinated teams to extract Authentication, Authorization and User services into microservice APIs from a legacy Perl monolith. Project allowed for the rollout of OAuth2, Multi-Factor Authentication, increasing security and improving UX</w:t>
-      </w:r>
-    </w:p>
-    <w:p>
-      <w:pPr>
-        <w:pStyle w:val="ListParagraph"/>
-      </w:pPr>
-      <w:r>
-        <w:t xml:space="preserve">Supported SOC2 and GDPR compliance </w:t>
-      </w:r>
-      <w:r>
-        <w:t>initiatives</w:t>
-      </w:r>
-    </w:p>
-    <w:p>
-      <w:pPr>
-        <w:pStyle w:val="ListParagraph"/>
-      </w:pPr>
-      <w:r>
-        <w:t>Coordinated teams to migrate to CQRS style Kafka flows</w:t>
-      </w:r>
-    </w:p>
-    <w:p>
-      <w:pPr>
-        <w:pStyle w:val="ListParagraph"/>
-      </w:pPr>
-      <w:r>
-        <w:t>Organized recruiting events to grow teams</w:t>
+        <w:t>Orchestrated the migration of legacy Perl monolith to Kubernetes, revamping our testing and deployment environ</w:t>
       </w:r>
       <w:bookmarkStart w:id="0" w:name="_GoBack"/>
       <w:bookmarkEnd w:id="0"/>
+      <w:r>
+        <w:t>ments, and moving to CI/CD</w:t>
+      </w:r>
+    </w:p>
+    <w:p>
+      <w:pPr>
+        <w:pStyle w:val="ListParagraph"/>
+      </w:pPr>
+      <w:r>
+        <w:t>Coordinated teams to extract Authentication, Authorization and User services into microservice APIs from a legacy Perl monolith. Project allowed for the rollout of OAuth2, Multi-Factor Authentication, increasing security and improving UX</w:t>
+      </w:r>
+    </w:p>
+    <w:p>
+      <w:pPr>
+        <w:pStyle w:val="ListParagraph"/>
+      </w:pPr>
+      <w:r>
+        <w:t xml:space="preserve">Supported SOC2 and GDPR compliance </w:t>
+      </w:r>
+      <w:r>
+        <w:t>initiatives</w:t>
+      </w:r>
+    </w:p>
+    <w:p>
+      <w:pPr>
+        <w:pStyle w:val="ListParagraph"/>
+      </w:pPr>
+      <w:r>
+        <w:t>Coordinated teams to migrate to CQRS style Kafka flows</w:t>
+      </w:r>
+    </w:p>
+    <w:p>
+      <w:pPr>
+        <w:pStyle w:val="ListParagraph"/>
+      </w:pPr>
+      <w:r>
+        <w:t>Organized recruiting events to grow teams</w:t>
+      </w:r>
     </w:p>
     <w:p>
       <w:pPr>
@@ -229,12 +314,14 @@
       <w:r>
         <w:t xml:space="preserve">VP of Product @ </w:t>
       </w:r>
+      <w:proofErr w:type="spellStart"/>
       <w:r>
         <w:rPr>
           <w:rStyle w:val="TitleHyperlinkChar"/>
         </w:rPr>
         <w:t>SeamlessDocs</w:t>
       </w:r>
+      <w:proofErr w:type="spellEnd"/>
     </w:p>
     <w:p>
       <w:pPr>
@@ -556,7 +643,7 @@
       <w:r>
         <w:t xml:space="preserve">Built the office </w:t>
       </w:r>
-      <w:hyperlink r:id="rId11" w:history="1">
+      <w:hyperlink r:id="rId12" w:history="1">
         <w:r>
           <w:rPr>
             <w:rStyle w:val="IntenseEmphasis"/>
@@ -572,7 +659,7 @@
       <w:r>
         <w:t xml:space="preserve">Product owner for </w:t>
       </w:r>
-      <w:hyperlink r:id="rId12" w:history="1">
+      <w:hyperlink r:id="rId13" w:history="1">
         <w:r>
           <w:rPr>
             <w:rStyle w:val="IntenseEmphasis"/>
@@ -591,7 +678,7 @@
       <w:r>
         <w:t xml:space="preserve">Presented </w:t>
       </w:r>
-      <w:hyperlink r:id="rId13" w:history="1">
+      <w:hyperlink r:id="rId14" w:history="1">
         <w:r>
           <w:rPr>
             <w:rStyle w:val="IntenseEmphasis"/>
@@ -610,7 +697,7 @@
       <w:r>
         <w:t xml:space="preserve">Product owner for </w:t>
       </w:r>
-      <w:hyperlink r:id="rId14" w:history="1">
+      <w:hyperlink r:id="rId15" w:history="1">
         <w:r>
           <w:rPr>
             <w:rStyle w:val="IntenseEmphasis"/>
@@ -691,7 +778,7 @@
       <w:r>
         <w:t xml:space="preserve"> (</w:t>
       </w:r>
-      <w:hyperlink r:id="rId15" w:history="1">
+      <w:hyperlink r:id="rId16" w:history="1">
         <w:r>
           <w:rPr>
             <w:rStyle w:val="IntenseEmphasis"/>
@@ -861,7 +948,7 @@
     <w:sectPr>
       <w:type w:val="continuous"/>
       <w:pgSz w:w="12240" w:h="15840"/>
-      <w:pgMar w:top="1380" w:right="1320" w:bottom="280" w:left="980" w:header="720" w:footer="720" w:gutter="0"/>
+      <w:pgMar w:top="1382" w:right="1440" w:bottom="274" w:left="1440" w:header="720" w:footer="720" w:gutter="0"/>
       <w:cols w:space="720"/>
     </w:sectPr>
   </w:body>
@@ -3822,6 +3909,25 @@
       <w:u w:val="single"/>
     </w:rPr>
   </w:style>
+  <w:style w:type="paragraph" w:styleId="Caption">
+    <w:name w:val="caption"/>
+    <w:basedOn w:val="Normal"/>
+    <w:next w:val="Normal"/>
+    <w:uiPriority w:val="35"/>
+    <w:unhideWhenUsed/>
+    <w:qFormat/>
+    <w:rsid w:val="008F5D8C"/>
+    <w:pPr>
+      <w:spacing w:after="200"/>
+    </w:pPr>
+    <w:rPr>
+      <w:i/>
+      <w:iCs/>
+      <w:color w:val="1F497D" w:themeColor="text2"/>
+      <w:sz w:val="18"/>
+      <w:szCs w:val="18"/>
+    </w:rPr>
+  </w:style>
 </w:styles>
 </file>
 
@@ -4113,7 +4219,7 @@
 </file>
 
 <file path=customXml/itemProps1.xml><?xml version="1.0" encoding="utf-8"?>
-<ds:datastoreItem xmlns:ds="http://schemas.openxmlformats.org/officeDocument/2006/customXml" ds:itemID="{46E98F4C-B173-46ED-8132-AC5C3720C88B}">
+<ds:datastoreItem xmlns:ds="http://schemas.openxmlformats.org/officeDocument/2006/customXml" ds:itemID="{3250C27C-B3AC-495B-84B5-266E94BC2468}">
   <ds:schemaRefs>
     <ds:schemaRef ds:uri="http://schemas.openxmlformats.org/officeDocument/2006/bibliography"/>
   </ds:schemaRefs>

</xml_diff>